<commit_message>
Added course information and more tasks.
</commit_message>
<xml_diff>
--- a/tasks2.docx
+++ b/tasks2.docx
@@ -500,8 +500,6 @@
               </w:rPr>
               <w:t xml:space="preserve"> 1</w:t>
             </w:r>
-            <w:bookmarkStart w:id="0" w:name="_GoBack"/>
-            <w:bookmarkEnd w:id="0"/>
           </w:p>
           <w:p>
             <w:pPr>
@@ -543,7 +541,10 @@
         </w:numPr>
       </w:pPr>
       <w:r>
-        <w:t>#4 People</w:t>
+        <w:t>#3</w:t>
+      </w:r>
+      <w:r>
+        <w:t xml:space="preserve"> People</w:t>
       </w:r>
     </w:p>
     <w:p>
@@ -1093,8 +1094,10 @@
         <w:jc w:val="both"/>
       </w:pPr>
       <w:r>
-        <w:t>#5</w:t>
-      </w:r>
+        <w:t>#4</w:t>
+      </w:r>
+      <w:bookmarkStart w:id="0" w:name="_GoBack"/>
+      <w:bookmarkEnd w:id="0"/>
       <w:r>
         <w:t xml:space="preserve"> Course and Student objects</w:t>
       </w:r>
@@ -1924,7 +1927,14 @@
                 <w:rFonts w:ascii="Consolas" w:hAnsi="Consolas" w:cs="Consolas"/>
                 <w:lang w:val="en-US"/>
               </w:rPr>
-              <w:t>quit</w:t>
+              <w:t>Q</w:t>
+            </w:r>
+            <w:r>
+              <w:rPr>
+                <w:rFonts w:ascii="Consolas" w:hAnsi="Consolas" w:cs="Consolas"/>
+                <w:lang w:val="en-US"/>
+              </w:rPr>
+              <w:t>uit</w:t>
             </w:r>
           </w:p>
         </w:tc>

</xml_diff>